<commit_message>
Drafting VS Code blog entry.
</commit_message>
<xml_diff>
--- a/blog/blog posts/microsoft visual studio code/Draft Blog - Visual Studio Code.docx
+++ b/blog/blog posts/microsoft visual studio code/Draft Blog - Visual Studio Code.docx
@@ -143,6 +143,635 @@
       </w:r>
       <w:r>
         <w:t>It is highly recommended that, as a beginner programmer, you only download extensions that you need, so you don’t get overwhelmed.  If you find that you downloaded an extension, but don’t use it, uninstall it.</w:t>
+      </w:r>
+    </w:p>
+    <w:p>
+      <w:pPr>
+        <w:pStyle w:val="Heading2"/>
+      </w:pPr>
+      <w:r>
+        <w:t>Live Preview</w:t>
+      </w:r>
+    </w:p>
+    <w:p>
+      <w:r>
+        <w:t>One significant feature of Visual Studio Code is the Live Preview.  As a developer, when you create code, you need to see the result to ensure it’s what you want.  Within Visual Studio Code, you can split the window and have one side as your text editor and the second side as your Live Preview.  Yes, as you code, the Live Preview updates in real time.</w:t>
+      </w:r>
+      <w:r>
+        <w:t xml:space="preserve">  Below is an image of the Live Preview.</w:t>
+      </w:r>
+    </w:p>
+    <w:p>
+      <w:r>
+        <w:rPr>
+          <w:noProof/>
+        </w:rPr>
+        <w:drawing>
+          <wp:inline distT="0" distB="0" distL="0" distR="0" wp14:anchorId="69F38C76" wp14:editId="3B81C00C">
+            <wp:extent cx="5943600" cy="3559810"/>
+            <wp:effectExtent l="0" t="0" r="0" b="0"/>
+            <wp:docPr id="1200591272" name="Picture 1" descr="A screenshot of a computer program&#10;&#10;AI-generated content may be incorrect."/>
+            <wp:cNvGraphicFramePr>
+              <a:graphicFrameLocks xmlns:a="http://schemas.openxmlformats.org/drawingml/2006/main" noChangeAspect="1"/>
+            </wp:cNvGraphicFramePr>
+            <a:graphic xmlns:a="http://schemas.openxmlformats.org/drawingml/2006/main">
+              <a:graphicData uri="http://schemas.openxmlformats.org/drawingml/2006/picture">
+                <pic:pic xmlns:pic="http://schemas.openxmlformats.org/drawingml/2006/picture">
+                  <pic:nvPicPr>
+                    <pic:cNvPr id="1200591272" name="Picture 1" descr="A screenshot of a computer program&#10;&#10;AI-generated content may be incorrect."/>
+                    <pic:cNvPicPr/>
+                  </pic:nvPicPr>
+                  <pic:blipFill>
+                    <a:blip r:embed="rId5" cstate="print">
+                      <a:extLst>
+                        <a:ext uri="{28A0092B-C50C-407E-A947-70E740481C1C}">
+                          <a14:useLocalDpi xmlns:a14="http://schemas.microsoft.com/office/drawing/2010/main" val="0"/>
+                        </a:ext>
+                      </a:extLst>
+                    </a:blip>
+                    <a:stretch>
+                      <a:fillRect/>
+                    </a:stretch>
+                  </pic:blipFill>
+                  <pic:spPr>
+                    <a:xfrm>
+                      <a:off x="0" y="0"/>
+                      <a:ext cx="5943600" cy="3559810"/>
+                    </a:xfrm>
+                    <a:prstGeom prst="rect">
+                      <a:avLst/>
+                    </a:prstGeom>
+                  </pic:spPr>
+                </pic:pic>
+              </a:graphicData>
+            </a:graphic>
+          </wp:inline>
+        </w:drawing>
+      </w:r>
+    </w:p>
+    <w:p>
+      <w:pPr>
+        <w:pStyle w:val="Heading2"/>
+      </w:pPr>
+      <w:r>
+        <w:t>Extensions</w:t>
+      </w:r>
+    </w:p>
+    <w:p>
+      <w:pPr>
+        <w:pStyle w:val="NormalWeb"/>
+        <w:rPr>
+          <w:rFonts w:asciiTheme="minorHAnsi" w:hAnsiTheme="minorHAnsi"/>
+        </w:rPr>
+      </w:pPr>
+      <w:r>
+        <w:rPr>
+          <w:rFonts w:asciiTheme="minorHAnsi" w:hAnsiTheme="minorHAnsi"/>
+        </w:rPr>
+        <w:t>Visual Studio Code really shines when you start taking advantage of its extension ecosystem. While VS Code is powerful right out of the box, extensions are what allow it to adapt to your workflow instead of forcing you to adapt to the editor. Whether you’re a beginner learning the basics or an experienced developer working on large projects, extensions can dramatically improve productivity, code quality, and overall developer experience.</w:t>
+      </w:r>
+    </w:p>
+    <w:p>
+      <w:pPr>
+        <w:pStyle w:val="NormalWeb"/>
+        <w:rPr>
+          <w:rFonts w:asciiTheme="minorHAnsi" w:hAnsiTheme="minorHAnsi"/>
+        </w:rPr>
+      </w:pPr>
+      <w:r>
+        <w:rPr>
+          <w:rFonts w:asciiTheme="minorHAnsi" w:hAnsiTheme="minorHAnsi"/>
+        </w:rPr>
+        <w:lastRenderedPageBreak/>
+        <w:t xml:space="preserve">One of the most essential extensions I use is </w:t>
+      </w:r>
+      <w:r>
+        <w:rPr>
+          <w:rStyle w:val="Strong"/>
+          <w:rFonts w:asciiTheme="minorHAnsi" w:eastAsiaTheme="majorEastAsia" w:hAnsiTheme="minorHAnsi"/>
+        </w:rPr>
+        <w:t>Prettier – Code Formatter</w:t>
+      </w:r>
+      <w:r>
+        <w:rPr>
+          <w:rFonts w:asciiTheme="minorHAnsi" w:hAnsiTheme="minorHAnsi"/>
+        </w:rPr>
+        <w:t xml:space="preserve">. Prettier automatically formats your code whenever you save a file, ensuring consistent indentation, spacing, and style across your entire project. This not only makes code easier to </w:t>
+      </w:r>
+      <w:proofErr w:type="gramStart"/>
+      <w:r>
+        <w:rPr>
+          <w:rFonts w:asciiTheme="minorHAnsi" w:hAnsiTheme="minorHAnsi"/>
+        </w:rPr>
+        <w:t>read, but</w:t>
+      </w:r>
+      <w:proofErr w:type="gramEnd"/>
+      <w:r>
+        <w:rPr>
+          <w:rFonts w:asciiTheme="minorHAnsi" w:hAnsiTheme="minorHAnsi"/>
+        </w:rPr>
+        <w:t xml:space="preserve"> also removes unnecessary distractions during code reviews. Instead of debating formatting choices, teams can focus on logic and functionality.</w:t>
+      </w:r>
+    </w:p>
+    <w:p>
+      <w:pPr>
+        <w:pStyle w:val="NormalWeb"/>
+        <w:rPr>
+          <w:rFonts w:asciiTheme="minorHAnsi" w:hAnsiTheme="minorHAnsi"/>
+        </w:rPr>
+      </w:pPr>
+      <w:r>
+        <w:rPr>
+          <w:rFonts w:asciiTheme="minorHAnsi" w:hAnsiTheme="minorHAnsi"/>
+        </w:rPr>
+        <w:t xml:space="preserve">Alongside Prettier, </w:t>
+      </w:r>
+      <w:proofErr w:type="spellStart"/>
+      <w:r>
+        <w:rPr>
+          <w:rStyle w:val="Strong"/>
+          <w:rFonts w:asciiTheme="minorHAnsi" w:eastAsiaTheme="majorEastAsia" w:hAnsiTheme="minorHAnsi"/>
+        </w:rPr>
+        <w:t>ESLint</w:t>
+      </w:r>
+      <w:proofErr w:type="spellEnd"/>
+      <w:r>
+        <w:rPr>
+          <w:rFonts w:asciiTheme="minorHAnsi" w:hAnsiTheme="minorHAnsi"/>
+        </w:rPr>
+        <w:t xml:space="preserve"> plays a major role in maintaining code quality. </w:t>
+      </w:r>
+      <w:proofErr w:type="spellStart"/>
+      <w:r>
+        <w:rPr>
+          <w:rFonts w:asciiTheme="minorHAnsi" w:hAnsiTheme="minorHAnsi"/>
+        </w:rPr>
+        <w:t>ESLint</w:t>
+      </w:r>
+      <w:proofErr w:type="spellEnd"/>
+      <w:r>
+        <w:rPr>
+          <w:rFonts w:asciiTheme="minorHAnsi" w:hAnsiTheme="minorHAnsi"/>
+        </w:rPr>
+        <w:t xml:space="preserve"> analyzes your JavaScript or TypeScript code in real time and highlights potential bugs, syntax errors, and bad practices as you type. Catching these issues early helps prevent problems later and encourages better coding habits, especially in larger or collaborative projects.</w:t>
+      </w:r>
+    </w:p>
+    <w:p>
+      <w:pPr>
+        <w:pStyle w:val="NormalWeb"/>
+        <w:rPr>
+          <w:rFonts w:asciiTheme="minorHAnsi" w:hAnsiTheme="minorHAnsi"/>
+        </w:rPr>
+      </w:pPr>
+      <w:r>
+        <w:rPr>
+          <w:rFonts w:asciiTheme="minorHAnsi" w:hAnsiTheme="minorHAnsi"/>
+        </w:rPr>
+        <w:t xml:space="preserve">For version control, </w:t>
+      </w:r>
+      <w:proofErr w:type="spellStart"/>
+      <w:r>
+        <w:rPr>
+          <w:rStyle w:val="Strong"/>
+          <w:rFonts w:asciiTheme="minorHAnsi" w:eastAsiaTheme="majorEastAsia" w:hAnsiTheme="minorHAnsi"/>
+        </w:rPr>
+        <w:t>GitLens</w:t>
+      </w:r>
+      <w:proofErr w:type="spellEnd"/>
+      <w:r>
+        <w:rPr>
+          <w:rFonts w:asciiTheme="minorHAnsi" w:hAnsiTheme="minorHAnsi"/>
+        </w:rPr>
+        <w:t xml:space="preserve"> significantly enhances VS Code’s built-in Git functionality. It provides detailed insights such as who last modified a line of code, when it was changed, and what commit introduced it. This is incredibly useful when debugging issues, reviewing changes, or returning to older codebases where context may have been lost over time.</w:t>
+      </w:r>
+    </w:p>
+    <w:p>
+      <w:pPr>
+        <w:pStyle w:val="NormalWeb"/>
+        <w:rPr>
+          <w:rFonts w:asciiTheme="minorHAnsi" w:hAnsiTheme="minorHAnsi"/>
+        </w:rPr>
+      </w:pPr>
+      <w:r>
+        <w:rPr>
+          <w:rFonts w:asciiTheme="minorHAnsi" w:hAnsiTheme="minorHAnsi"/>
+        </w:rPr>
+        <w:t xml:space="preserve">When working on front-end projects, </w:t>
+      </w:r>
+      <w:r>
+        <w:rPr>
+          <w:rStyle w:val="Strong"/>
+          <w:rFonts w:asciiTheme="minorHAnsi" w:eastAsiaTheme="majorEastAsia" w:hAnsiTheme="minorHAnsi"/>
+        </w:rPr>
+        <w:t>Live Server</w:t>
+      </w:r>
+      <w:r>
+        <w:rPr>
+          <w:rFonts w:asciiTheme="minorHAnsi" w:hAnsiTheme="minorHAnsi"/>
+        </w:rPr>
+        <w:t xml:space="preserve"> is an invaluable tool. It launches a local development server and automatically refreshes the browser whenever changes are made to your files. This instant feedback loop makes UI development faster and more intuitive, especially when paired with VS Code’s live preview capabilities.</w:t>
+      </w:r>
+    </w:p>
+    <w:p>
+      <w:pPr>
+        <w:pStyle w:val="NormalWeb"/>
+        <w:rPr>
+          <w:rFonts w:asciiTheme="minorHAnsi" w:hAnsiTheme="minorHAnsi"/>
+        </w:rPr>
+      </w:pPr>
+      <w:r>
+        <w:rPr>
+          <w:rFonts w:asciiTheme="minorHAnsi" w:hAnsiTheme="minorHAnsi"/>
+        </w:rPr>
+        <w:t xml:space="preserve">Small productivity-focused extensions can also have a big impact. </w:t>
+      </w:r>
+      <w:r>
+        <w:rPr>
+          <w:rStyle w:val="Strong"/>
+          <w:rFonts w:asciiTheme="minorHAnsi" w:eastAsiaTheme="majorEastAsia" w:hAnsiTheme="minorHAnsi"/>
+        </w:rPr>
+        <w:t>Auto Rename Tag</w:t>
+      </w:r>
+      <w:r>
+        <w:rPr>
+          <w:rFonts w:asciiTheme="minorHAnsi" w:hAnsiTheme="minorHAnsi"/>
+        </w:rPr>
+        <w:t xml:space="preserve"> automatically updates matching HTML or XML tags when you rename one, reducing errors and speeding up markup editing. While simple, it eliminates a surprisingly common source of mistakes.</w:t>
+      </w:r>
+    </w:p>
+    <w:p>
+      <w:pPr>
+        <w:pStyle w:val="NormalWeb"/>
+        <w:rPr>
+          <w:rFonts w:asciiTheme="minorHAnsi" w:hAnsiTheme="minorHAnsi"/>
+        </w:rPr>
+      </w:pPr>
+      <w:r>
+        <w:rPr>
+          <w:rFonts w:asciiTheme="minorHAnsi" w:hAnsiTheme="minorHAnsi"/>
+        </w:rPr>
+        <w:t xml:space="preserve">For backend and API development, </w:t>
+      </w:r>
+      <w:r>
+        <w:rPr>
+          <w:rStyle w:val="Strong"/>
+          <w:rFonts w:asciiTheme="minorHAnsi" w:eastAsiaTheme="majorEastAsia" w:hAnsiTheme="minorHAnsi"/>
+        </w:rPr>
+        <w:t>REST Client</w:t>
+      </w:r>
+      <w:r>
+        <w:rPr>
+          <w:rFonts w:asciiTheme="minorHAnsi" w:hAnsiTheme="minorHAnsi"/>
+        </w:rPr>
+        <w:t xml:space="preserve"> allows you to test HTTP requests directly inside VS Code. By writing simple request files, you can send GET, POST, PUT, and DELETE requests without switching to an external application. This keeps your workflow centralized and makes API testing faster and more convenient.</w:t>
+      </w:r>
+    </w:p>
+    <w:p>
+      <w:pPr>
+        <w:pStyle w:val="NormalWeb"/>
+        <w:rPr>
+          <w:rFonts w:asciiTheme="minorHAnsi" w:hAnsiTheme="minorHAnsi"/>
+        </w:rPr>
+      </w:pPr>
+      <w:r>
+        <w:rPr>
+          <w:rFonts w:asciiTheme="minorHAnsi" w:hAnsiTheme="minorHAnsi"/>
+        </w:rPr>
+        <w:t xml:space="preserve">Visual enhancements also contribute to a better coding experience. Extensions like </w:t>
+      </w:r>
+      <w:r>
+        <w:rPr>
+          <w:rStyle w:val="Strong"/>
+          <w:rFonts w:asciiTheme="minorHAnsi" w:eastAsiaTheme="majorEastAsia" w:hAnsiTheme="minorHAnsi"/>
+        </w:rPr>
+        <w:t>Material Icon Theme</w:t>
+      </w:r>
+      <w:r>
+        <w:rPr>
+          <w:rFonts w:asciiTheme="minorHAnsi" w:hAnsiTheme="minorHAnsi"/>
+        </w:rPr>
+        <w:t xml:space="preserve"> or </w:t>
+      </w:r>
+      <w:proofErr w:type="spellStart"/>
+      <w:r>
+        <w:rPr>
+          <w:rStyle w:val="Strong"/>
+          <w:rFonts w:asciiTheme="minorHAnsi" w:eastAsiaTheme="majorEastAsia" w:hAnsiTheme="minorHAnsi"/>
+        </w:rPr>
+        <w:t>vscode</w:t>
+      </w:r>
+      <w:proofErr w:type="spellEnd"/>
+      <w:r>
+        <w:rPr>
+          <w:rStyle w:val="Strong"/>
+          <w:rFonts w:asciiTheme="minorHAnsi" w:eastAsiaTheme="majorEastAsia" w:hAnsiTheme="minorHAnsi"/>
+        </w:rPr>
+        <w:t>-icons</w:t>
+      </w:r>
+      <w:r>
+        <w:rPr>
+          <w:rFonts w:asciiTheme="minorHAnsi" w:hAnsiTheme="minorHAnsi"/>
+        </w:rPr>
+        <w:t xml:space="preserve"> improve file navigation by adding clear, recognizable icons to the file explorer. </w:t>
+      </w:r>
+      <w:r>
+        <w:rPr>
+          <w:rStyle w:val="Strong"/>
+          <w:rFonts w:asciiTheme="minorHAnsi" w:eastAsiaTheme="majorEastAsia" w:hAnsiTheme="minorHAnsi"/>
+        </w:rPr>
+        <w:t>Indent Rainbow</w:t>
+      </w:r>
+      <w:r>
+        <w:rPr>
+          <w:rFonts w:asciiTheme="minorHAnsi" w:hAnsiTheme="minorHAnsi"/>
+        </w:rPr>
+        <w:t xml:space="preserve"> further enhances readability by color-coding indentation levels, making deeply nested code easier to follow </w:t>
+      </w:r>
+      <w:proofErr w:type="gramStart"/>
+      <w:r>
+        <w:rPr>
+          <w:rFonts w:asciiTheme="minorHAnsi" w:hAnsiTheme="minorHAnsi"/>
+        </w:rPr>
+        <w:t>at a glance</w:t>
+      </w:r>
+      <w:proofErr w:type="gramEnd"/>
+      <w:r>
+        <w:rPr>
+          <w:rFonts w:asciiTheme="minorHAnsi" w:hAnsiTheme="minorHAnsi"/>
+        </w:rPr>
+        <w:t>.</w:t>
+      </w:r>
+    </w:p>
+    <w:p>
+      <w:pPr>
+        <w:pStyle w:val="NormalWeb"/>
+        <w:rPr>
+          <w:rFonts w:asciiTheme="minorHAnsi" w:hAnsiTheme="minorHAnsi"/>
+        </w:rPr>
+      </w:pPr>
+      <w:r>
+        <w:rPr>
+          <w:rFonts w:asciiTheme="minorHAnsi" w:hAnsiTheme="minorHAnsi"/>
+        </w:rPr>
+        <w:t xml:space="preserve">AI-powered tools such as </w:t>
+      </w:r>
+      <w:r>
+        <w:rPr>
+          <w:rStyle w:val="Strong"/>
+          <w:rFonts w:asciiTheme="minorHAnsi" w:eastAsiaTheme="majorEastAsia" w:hAnsiTheme="minorHAnsi"/>
+        </w:rPr>
+        <w:t>GitHub Copilot</w:t>
+      </w:r>
+      <w:r>
+        <w:rPr>
+          <w:rFonts w:asciiTheme="minorHAnsi" w:hAnsiTheme="minorHAnsi"/>
+        </w:rPr>
+        <w:t xml:space="preserve"> are becoming increasingly popular in modern development workflows. Copilot provides intelligent code suggestions, helps generate repetitive boilerplate, and can even assist with learning new patterns or languages. Used thoughtfully, it can significantly speed up development while </w:t>
+      </w:r>
+      <w:proofErr w:type="gramStart"/>
+      <w:r>
+        <w:rPr>
+          <w:rFonts w:asciiTheme="minorHAnsi" w:hAnsiTheme="minorHAnsi"/>
+        </w:rPr>
+        <w:t>still keeping</w:t>
+      </w:r>
+      <w:proofErr w:type="gramEnd"/>
+      <w:r>
+        <w:rPr>
+          <w:rFonts w:asciiTheme="minorHAnsi" w:hAnsiTheme="minorHAnsi"/>
+        </w:rPr>
+        <w:t xml:space="preserve"> the developer in control.</w:t>
+      </w:r>
+    </w:p>
+    <w:p>
+      <w:pPr>
+        <w:pStyle w:val="NormalWeb"/>
+        <w:rPr>
+          <w:rFonts w:asciiTheme="minorHAnsi" w:hAnsiTheme="minorHAnsi"/>
+        </w:rPr>
+      </w:pPr>
+      <w:r>
+        <w:rPr>
+          <w:rFonts w:asciiTheme="minorHAnsi" w:hAnsiTheme="minorHAnsi"/>
+        </w:rPr>
+        <w:t xml:space="preserve">Ultimately, extensions are what turn Visual Studio Code into a truly personalized development environment. The key is choosing tools that solve real problems in your </w:t>
+      </w:r>
+      <w:r>
+        <w:rPr>
+          <w:rFonts w:asciiTheme="minorHAnsi" w:hAnsiTheme="minorHAnsi"/>
+        </w:rPr>
+        <w:lastRenderedPageBreak/>
+        <w:t>workflow rather than installing everything available. With the right set of extensions, VS Code becomes not just an editor, but a powerful productivity platform that grows alongside your skills as a developer.</w:t>
+      </w:r>
+    </w:p>
+    <w:p>
+      <w:pPr>
+        <w:pStyle w:val="Heading2"/>
+      </w:pPr>
+      <w:r>
+        <w:t>Debugging</w:t>
+      </w:r>
+    </w:p>
+    <w:p>
+      <w:r>
+        <w:t xml:space="preserve">One of Visual Studio Code’s most powerful built-in features is its debugging capability. Instead of relying solely on console output, VS Code allows you to pause execution using breakpoints, inspect variables in real time, and step through code line by line. This makes it much easier to understand how your application is behaving and why certain bugs occur. With support for multiple languages and customizable </w:t>
+      </w:r>
+      <w:proofErr w:type="spellStart"/>
+      <w:proofErr w:type="gramStart"/>
+      <w:r>
+        <w:rPr>
+          <w:rStyle w:val="HTMLCode"/>
+          <w:rFonts w:eastAsiaTheme="majorEastAsia"/>
+        </w:rPr>
+        <w:t>launch.json</w:t>
+      </w:r>
+      <w:proofErr w:type="spellEnd"/>
+      <w:proofErr w:type="gramEnd"/>
+      <w:r>
+        <w:t xml:space="preserve"> configurations, debugging in VS Code feels integrated rather than bolted on, helping developers identify and fix issues faster.</w:t>
+      </w:r>
+    </w:p>
+    <w:p>
+      <w:pPr>
+        <w:pStyle w:val="Heading2"/>
+      </w:pPr>
+      <w:r>
+        <w:t>Git Integration</w:t>
+      </w:r>
+    </w:p>
+    <w:p>
+      <w:r>
+        <w:t xml:space="preserve">Visual Studio Code includes native Git support, which means you can manage version control without leaving the editor. From the Source Control panel, you can stage changes, commit updates, view diffs, and resolve merge conflicts all in one place. This tight integration encourages more frequent commits and better version control habits. When paired with extensions like </w:t>
+      </w:r>
+      <w:proofErr w:type="spellStart"/>
+      <w:r>
+        <w:t>GitLens</w:t>
+      </w:r>
+      <w:proofErr w:type="spellEnd"/>
+      <w:r>
+        <w:t>, VS Code provides deep insight into code history, making collaboration smoother and reducing the friction often associated with Git workflows.</w:t>
+      </w:r>
+    </w:p>
+    <w:p>
+      <w:pPr>
+        <w:pStyle w:val="Heading2"/>
+      </w:pPr>
+      <w:r>
+        <w:t>Customization</w:t>
+      </w:r>
+    </w:p>
+    <w:p>
+      <w:r>
+        <w:t xml:space="preserve">One of the reasons VS Code appeals to such a wide range of developers is its high level of customization. From themes and icon packs to custom </w:t>
+      </w:r>
+      <w:proofErr w:type="spellStart"/>
+      <w:r>
+        <w:t>keybindings</w:t>
+      </w:r>
+      <w:proofErr w:type="spellEnd"/>
+      <w:r>
+        <w:t xml:space="preserve"> and settings, the editor can be tailored to match individual preferences and workflows. Developers can also sync settings across devices, ensuring a consistent environment no matter where they work. This flexibility allows VS Code to scale from a simple editor for beginners to a highly optimized workspace for advanced users.</w:t>
+      </w:r>
+    </w:p>
+    <w:p>
+      <w:pPr>
+        <w:pStyle w:val="Heading2"/>
+      </w:pPr>
+      <w:r>
+        <w:t>Productivity Features</w:t>
+      </w:r>
+    </w:p>
+    <w:p>
+      <w:r>
+        <w:t>VS Code is designed with productivity in mind, offering features that help developers work faster and more efficiently. IntelliSense provides smart code completions and inline documentation, reducing the need to constantly reference external resources. The integrated terminal allows developers to run commands without switching windows, while tasks and snippets automate repetitive actions. Together, these features minimize context switching and help maintain focus, making VS Code an efficient tool for both small projects and large codebases.</w:t>
+      </w:r>
+    </w:p>
+    <w:p>
+      <w:pPr>
+        <w:pStyle w:val="Heading2"/>
+      </w:pPr>
+      <w:r>
+        <w:lastRenderedPageBreak/>
+        <w:t>Final Thoughts</w:t>
+      </w:r>
+    </w:p>
+    <w:p>
+      <w:pPr>
+        <w:pStyle w:val="NormalWeb"/>
+        <w:rPr>
+          <w:rFonts w:asciiTheme="minorHAnsi" w:hAnsiTheme="minorHAnsi"/>
+        </w:rPr>
+      </w:pPr>
+      <w:r>
+        <w:rPr>
+          <w:rFonts w:asciiTheme="minorHAnsi" w:hAnsiTheme="minorHAnsi"/>
+        </w:rPr>
+        <w:t xml:space="preserve">To summarize, there are many code editors available for developers, each offering different tools and workflows. After using </w:t>
+      </w:r>
+      <w:r>
+        <w:rPr>
+          <w:rStyle w:val="Strong"/>
+          <w:rFonts w:asciiTheme="minorHAnsi" w:eastAsiaTheme="majorEastAsia" w:hAnsiTheme="minorHAnsi"/>
+        </w:rPr>
+        <w:t>Microsoft Visual Studio Code</w:t>
+      </w:r>
+      <w:r>
+        <w:rPr>
+          <w:rFonts w:asciiTheme="minorHAnsi" w:hAnsiTheme="minorHAnsi"/>
+        </w:rPr>
+        <w:t xml:space="preserve"> consistently for several months, it has become my preferred </w:t>
+      </w:r>
+      <w:r>
+        <w:rPr>
+          <w:rStyle w:val="Strong"/>
+          <w:rFonts w:asciiTheme="minorHAnsi" w:eastAsiaTheme="majorEastAsia" w:hAnsiTheme="minorHAnsi"/>
+        </w:rPr>
+        <w:t>code editor</w:t>
+      </w:r>
+      <w:r>
+        <w:rPr>
+          <w:rFonts w:asciiTheme="minorHAnsi" w:hAnsiTheme="minorHAnsi"/>
+        </w:rPr>
+        <w:t xml:space="preserve"> and </w:t>
+      </w:r>
+      <w:r>
+        <w:rPr>
+          <w:rStyle w:val="Strong"/>
+          <w:rFonts w:asciiTheme="minorHAnsi" w:eastAsiaTheme="majorEastAsia" w:hAnsiTheme="minorHAnsi"/>
+        </w:rPr>
+        <w:t>development environment</w:t>
+      </w:r>
+      <w:r>
+        <w:rPr>
+          <w:rFonts w:asciiTheme="minorHAnsi" w:hAnsiTheme="minorHAnsi"/>
+        </w:rPr>
+        <w:t xml:space="preserve">. VS Code stands out due to its extensive library of </w:t>
+      </w:r>
+      <w:r>
+        <w:rPr>
+          <w:rStyle w:val="Strong"/>
+          <w:rFonts w:asciiTheme="minorHAnsi" w:eastAsiaTheme="majorEastAsia" w:hAnsiTheme="minorHAnsi"/>
+        </w:rPr>
+        <w:t>extensions</w:t>
+      </w:r>
+      <w:r>
+        <w:rPr>
+          <w:rFonts w:asciiTheme="minorHAnsi" w:hAnsiTheme="minorHAnsi"/>
+        </w:rPr>
+        <w:t xml:space="preserve">, powerful built-in features, and integrated </w:t>
+      </w:r>
+      <w:r>
+        <w:rPr>
+          <w:rStyle w:val="Strong"/>
+          <w:rFonts w:asciiTheme="minorHAnsi" w:eastAsiaTheme="majorEastAsia" w:hAnsiTheme="minorHAnsi"/>
+        </w:rPr>
+        <w:t>GitHub Copilot</w:t>
+      </w:r>
+      <w:r>
+        <w:rPr>
+          <w:rFonts w:asciiTheme="minorHAnsi" w:hAnsiTheme="minorHAnsi"/>
+        </w:rPr>
+        <w:t>, which together make coding more efficient and enjoyable.</w:t>
+      </w:r>
+    </w:p>
+    <w:p>
+      <w:pPr>
+        <w:pStyle w:val="NormalWeb"/>
+        <w:rPr>
+          <w:rFonts w:asciiTheme="minorHAnsi" w:hAnsiTheme="minorHAnsi"/>
+        </w:rPr>
+      </w:pPr>
+      <w:r>
+        <w:rPr>
+          <w:rFonts w:asciiTheme="minorHAnsi" w:hAnsiTheme="minorHAnsi"/>
+        </w:rPr>
+        <w:t xml:space="preserve">Another major advantage of Visual Studio Code is its seamless </w:t>
+      </w:r>
+      <w:r>
+        <w:rPr>
+          <w:rStyle w:val="Strong"/>
+          <w:rFonts w:asciiTheme="minorHAnsi" w:eastAsiaTheme="majorEastAsia" w:hAnsiTheme="minorHAnsi"/>
+        </w:rPr>
+        <w:t>GitHub integration</w:t>
+      </w:r>
+      <w:r>
+        <w:rPr>
+          <w:rFonts w:asciiTheme="minorHAnsi" w:hAnsiTheme="minorHAnsi"/>
+        </w:rPr>
+        <w:t xml:space="preserve">, allowing developers to manage </w:t>
+      </w:r>
+      <w:r>
+        <w:rPr>
+          <w:rStyle w:val="Strong"/>
+          <w:rFonts w:asciiTheme="minorHAnsi" w:eastAsiaTheme="majorEastAsia" w:hAnsiTheme="minorHAnsi"/>
+        </w:rPr>
+        <w:t>version control</w:t>
+      </w:r>
+      <w:r>
+        <w:rPr>
+          <w:rFonts w:asciiTheme="minorHAnsi" w:hAnsiTheme="minorHAnsi"/>
+        </w:rPr>
+        <w:t>, stage changes, and commit code directly to their GitHub repositories without leaving the editor. As I continue to grow as a developer, I plan to stick with VS Code and continue learning more about its features, extensions, and productivity tools to further improve my coding skills and overall development workflow.</w:t>
       </w:r>
     </w:p>
     <w:p/>
@@ -584,7 +1213,6 @@
     <w:next w:val="Normal"/>
     <w:link w:val="Heading2Char"/>
     <w:uiPriority w:val="9"/>
-    <w:semiHidden/>
     <w:unhideWhenUsed/>
     <w:qFormat/>
     <w:rsid w:val="00493820"/>
@@ -801,7 +1429,6 @@
     <w:basedOn w:val="DefaultParagraphFont"/>
     <w:link w:val="Heading2"/>
     <w:uiPriority w:val="9"/>
-    <w:semiHidden/>
     <w:rsid w:val="00493820"/>
     <w:rPr>
       <w:rFonts w:asciiTheme="majorHAnsi" w:eastAsiaTheme="majorEastAsia" w:hAnsiTheme="majorHAnsi" w:cstheme="majorBidi"/>
@@ -1071,6 +1698,45 @@
       <w:smallCaps/>
       <w:color w:val="0F4761" w:themeColor="accent1" w:themeShade="BF"/>
       <w:spacing w:val="5"/>
+    </w:rPr>
+  </w:style>
+  <w:style w:type="paragraph" w:styleId="NormalWeb">
+    <w:name w:val="Normal (Web)"/>
+    <w:basedOn w:val="Normal"/>
+    <w:uiPriority w:val="99"/>
+    <w:unhideWhenUsed/>
+    <w:rsid w:val="006267CC"/>
+    <w:pPr>
+      <w:spacing w:before="100" w:beforeAutospacing="1" w:after="100" w:afterAutospacing="1" w:line="240" w:lineRule="auto"/>
+    </w:pPr>
+    <w:rPr>
+      <w:rFonts w:ascii="Times New Roman" w:eastAsia="Times New Roman" w:hAnsi="Times New Roman" w:cs="Times New Roman"/>
+      <w:kern w:val="0"/>
+      <w14:ligatures w14:val="none"/>
+    </w:rPr>
+  </w:style>
+  <w:style w:type="character" w:styleId="Strong">
+    <w:name w:val="Strong"/>
+    <w:basedOn w:val="DefaultParagraphFont"/>
+    <w:uiPriority w:val="22"/>
+    <w:qFormat/>
+    <w:rsid w:val="006267CC"/>
+    <w:rPr>
+      <w:b/>
+      <w:bCs/>
+    </w:rPr>
+  </w:style>
+  <w:style w:type="character" w:styleId="HTMLCode">
+    <w:name w:val="HTML Code"/>
+    <w:basedOn w:val="DefaultParagraphFont"/>
+    <w:uiPriority w:val="99"/>
+    <w:semiHidden/>
+    <w:unhideWhenUsed/>
+    <w:rsid w:val="006062AA"/>
+    <w:rPr>
+      <w:rFonts w:ascii="Courier New" w:eastAsia="Times New Roman" w:hAnsi="Courier New" w:cs="Courier New"/>
+      <w:sz w:val="20"/>
+      <w:szCs w:val="20"/>
     </w:rPr>
   </w:style>
 </w:styles>

</xml_diff>